<commit_message>
thesis general plan added
</commit_message>
<xml_diff>
--- a/word drawfts/Залезание на уступ при помощи кулоновского трения.docx
+++ b/word drawfts/Залезание на уступ при помощи кулоновского трения.docx
@@ -12,6 +12,463 @@
         <w:rPr>
           <w:b/>
         </w:rPr>
+        <w:t>Содержание Диссертации</w:t>
+      </w:r>
+    </w:p>
+    <w:p>
+      <w:pPr>
+        <w:pStyle w:val="a3"/>
+        <w:numPr>
+          <w:ilvl w:val="0"/>
+          <w:numId w:val="2"/>
+        </w:numPr>
+        <w:rPr>
+          <w:b/>
+        </w:rPr>
+      </w:pPr>
+      <w:r>
+        <w:rPr>
+          <w:b/>
+        </w:rPr>
+        <w:t>Описание разработанной библиотеки</w:t>
+      </w:r>
+    </w:p>
+    <w:p>
+      <w:pPr>
+        <w:pStyle w:val="a3"/>
+        <w:numPr>
+          <w:ilvl w:val="1"/>
+          <w:numId w:val="2"/>
+        </w:numPr>
+        <w:rPr>
+          <w:b/>
+        </w:rPr>
+      </w:pPr>
+      <w:r>
+        <w:rPr>
+          <w:b/>
+        </w:rPr>
+        <w:t>Модули и их функции</w:t>
+      </w:r>
+    </w:p>
+    <w:p>
+      <w:pPr>
+        <w:pStyle w:val="a3"/>
+        <w:numPr>
+          <w:ilvl w:val="0"/>
+          <w:numId w:val="2"/>
+        </w:numPr>
+        <w:rPr>
+          <w:b/>
+        </w:rPr>
+      </w:pPr>
+      <w:r>
+        <w:rPr>
+          <w:b/>
+        </w:rPr>
+        <w:t>Трехзвенный корпус</w:t>
+      </w:r>
+    </w:p>
+    <w:p>
+      <w:pPr>
+        <w:pStyle w:val="a3"/>
+        <w:numPr>
+          <w:ilvl w:val="1"/>
+          <w:numId w:val="2"/>
+        </w:numPr>
+        <w:rPr>
+          <w:b/>
+        </w:rPr>
+      </w:pPr>
+      <w:r>
+        <w:rPr>
+          <w:b/>
+        </w:rPr>
+        <w:t>Кинематика корпуса</w:t>
+      </w:r>
+    </w:p>
+    <w:p>
+      <w:pPr>
+        <w:pStyle w:val="a3"/>
+        <w:numPr>
+          <w:ilvl w:val="1"/>
+          <w:numId w:val="2"/>
+        </w:numPr>
+        <w:rPr>
+          <w:b/>
+        </w:rPr>
+      </w:pPr>
+      <w:r>
+        <w:rPr>
+          <w:b/>
+        </w:rPr>
+        <w:t>Обратная кинематика корпуса</w:t>
+      </w:r>
+    </w:p>
+    <w:p>
+      <w:pPr>
+        <w:pStyle w:val="a3"/>
+        <w:numPr>
+          <w:ilvl w:val="1"/>
+          <w:numId w:val="2"/>
+        </w:numPr>
+        <w:rPr>
+          <w:b/>
+        </w:rPr>
+      </w:pPr>
+      <w:r>
+        <w:rPr>
+          <w:b/>
+        </w:rPr>
+        <w:t>Залезание на прямой уступ</w:t>
+      </w:r>
+    </w:p>
+    <w:p>
+      <w:pPr>
+        <w:pStyle w:val="a3"/>
+        <w:numPr>
+          <w:ilvl w:val="1"/>
+          <w:numId w:val="2"/>
+        </w:numPr>
+        <w:rPr>
+          <w:b/>
+        </w:rPr>
+      </w:pPr>
+      <w:r>
+        <w:rPr>
+          <w:b/>
+        </w:rPr>
+        <w:t>Залезание на уступ с отрицательным уклоном</w:t>
+      </w:r>
+    </w:p>
+    <w:p>
+      <w:pPr>
+        <w:pStyle w:val="a3"/>
+        <w:numPr>
+          <w:ilvl w:val="1"/>
+          <w:numId w:val="2"/>
+        </w:numPr>
+        <w:rPr>
+          <w:b/>
+        </w:rPr>
+      </w:pPr>
+      <w:r>
+        <w:rPr>
+          <w:b/>
+        </w:rPr>
+        <w:t>Описание модели трехзвенного робота в УМ</w:t>
+      </w:r>
+    </w:p>
+    <w:p>
+      <w:pPr>
+        <w:pStyle w:val="a3"/>
+        <w:numPr>
+          <w:ilvl w:val="1"/>
+          <w:numId w:val="2"/>
+        </w:numPr>
+        <w:rPr>
+          <w:b/>
+        </w:rPr>
+      </w:pPr>
+      <w:r>
+        <w:rPr>
+          <w:b/>
+        </w:rPr>
+        <w:t>Моделирование прямого уступа</w:t>
+      </w:r>
+    </w:p>
+    <w:p>
+      <w:pPr>
+        <w:pStyle w:val="a3"/>
+        <w:numPr>
+          <w:ilvl w:val="1"/>
+          <w:numId w:val="2"/>
+        </w:numPr>
+        <w:rPr>
+          <w:b/>
+        </w:rPr>
+      </w:pPr>
+      <w:r>
+        <w:rPr>
+          <w:b/>
+        </w:rPr>
+        <w:t>Моделирование уступа с отрицательным уклоном</w:t>
+      </w:r>
+    </w:p>
+    <w:p>
+      <w:pPr>
+        <w:pStyle w:val="a3"/>
+        <w:numPr>
+          <w:ilvl w:val="0"/>
+          <w:numId w:val="2"/>
+        </w:numPr>
+        <w:rPr>
+          <w:b/>
+        </w:rPr>
+      </w:pPr>
+      <w:r>
+        <w:rPr>
+          <w:b/>
+        </w:rPr>
+        <w:t>Мозаичный корпус</w:t>
+      </w:r>
+    </w:p>
+    <w:p>
+      <w:pPr>
+        <w:pStyle w:val="a3"/>
+        <w:numPr>
+          <w:ilvl w:val="1"/>
+          <w:numId w:val="2"/>
+        </w:numPr>
+        <w:rPr>
+          <w:b/>
+        </w:rPr>
+      </w:pPr>
+      <w:r>
+        <w:rPr>
+          <w:b/>
+        </w:rPr>
+        <w:t>Кинематика корпуса</w:t>
+      </w:r>
+    </w:p>
+    <w:p>
+      <w:pPr>
+        <w:pStyle w:val="a3"/>
+        <w:numPr>
+          <w:ilvl w:val="1"/>
+          <w:numId w:val="2"/>
+        </w:numPr>
+        <w:rPr>
+          <w:b/>
+        </w:rPr>
+      </w:pPr>
+      <w:r>
+        <w:rPr>
+          <w:b/>
+        </w:rPr>
+        <w:t>Обратная кинематика корпуса</w:t>
+      </w:r>
+    </w:p>
+    <w:p>
+      <w:pPr>
+        <w:pStyle w:val="a3"/>
+        <w:numPr>
+          <w:ilvl w:val="1"/>
+          <w:numId w:val="2"/>
+        </w:numPr>
+        <w:rPr>
+          <w:b/>
+        </w:rPr>
+      </w:pPr>
+      <w:r>
+        <w:rPr>
+          <w:b/>
+        </w:rPr>
+        <w:t>Прохождение между домами</w:t>
+      </w:r>
+    </w:p>
+    <w:p>
+      <w:pPr>
+        <w:pStyle w:val="a3"/>
+        <w:numPr>
+          <w:ilvl w:val="1"/>
+          <w:numId w:val="2"/>
+        </w:numPr>
+        <w:rPr>
+          <w:b/>
+        </w:rPr>
+      </w:pPr>
+      <w:r>
+        <w:rPr>
+          <w:b/>
+        </w:rPr>
+        <w:t>Описание модели робота в УМ</w:t>
+      </w:r>
+    </w:p>
+    <w:p>
+      <w:pPr>
+        <w:pStyle w:val="a3"/>
+        <w:numPr>
+          <w:ilvl w:val="1"/>
+          <w:numId w:val="2"/>
+        </w:numPr>
+        <w:rPr>
+          <w:b/>
+        </w:rPr>
+      </w:pPr>
+      <w:r>
+        <w:rPr>
+          <w:b/>
+        </w:rPr>
+        <w:t>Моделирование обратной кинематики мозаичного корпуса</w:t>
+      </w:r>
+    </w:p>
+    <w:p>
+      <w:pPr>
+        <w:pStyle w:val="a3"/>
+        <w:numPr>
+          <w:ilvl w:val="1"/>
+          <w:numId w:val="2"/>
+        </w:numPr>
+        <w:rPr>
+          <w:b/>
+        </w:rPr>
+      </w:pPr>
+      <w:r>
+        <w:rPr>
+          <w:b/>
+        </w:rPr>
+        <w:t>Моделирование прохода между домами</w:t>
+      </w:r>
+    </w:p>
+    <w:p>
+      <w:pPr>
+        <w:pStyle w:val="a3"/>
+        <w:numPr>
+          <w:ilvl w:val="0"/>
+          <w:numId w:val="2"/>
+        </w:numPr>
+        <w:rPr>
+          <w:b/>
+        </w:rPr>
+      </w:pPr>
+      <w:r>
+        <w:rPr>
+          <w:b/>
+        </w:rPr>
+        <w:t>Приложения:</w:t>
+      </w:r>
+    </w:p>
+    <w:p>
+      <w:pPr>
+        <w:pStyle w:val="a3"/>
+        <w:numPr>
+          <w:ilvl w:val="1"/>
+          <w:numId w:val="2"/>
+        </w:numPr>
+        <w:rPr>
+          <w:b/>
+        </w:rPr>
+      </w:pPr>
+      <w:r>
+        <w:rPr>
+          <w:b/>
+        </w:rPr>
+        <w:t>Листинг модели Прямой уступ</w:t>
+      </w:r>
+    </w:p>
+    <w:p>
+      <w:pPr>
+        <w:pStyle w:val="a3"/>
+        <w:numPr>
+          <w:ilvl w:val="1"/>
+          <w:numId w:val="2"/>
+        </w:numPr>
+        <w:rPr>
+          <w:b/>
+        </w:rPr>
+      </w:pPr>
+      <w:r>
+        <w:rPr>
+          <w:b/>
+        </w:rPr>
+        <w:t>Листинг модели Уступ с отрицательным уклоном</w:t>
+      </w:r>
+    </w:p>
+    <w:p>
+      <w:pPr>
+        <w:pStyle w:val="a3"/>
+        <w:numPr>
+          <w:ilvl w:val="1"/>
+          <w:numId w:val="2"/>
+        </w:numPr>
+        <w:rPr>
+          <w:b/>
+        </w:rPr>
+      </w:pPr>
+      <w:r>
+        <w:rPr>
+          <w:b/>
+        </w:rPr>
+        <w:t>Листинг модели Обратной кинематика мозаичного корпуса</w:t>
+      </w:r>
+    </w:p>
+    <w:p>
+      <w:pPr>
+        <w:pStyle w:val="a3"/>
+        <w:numPr>
+          <w:ilvl w:val="1"/>
+          <w:numId w:val="2"/>
+        </w:numPr>
+        <w:rPr>
+          <w:b/>
+        </w:rPr>
+      </w:pPr>
+      <w:r>
+        <w:rPr>
+          <w:b/>
+        </w:rPr>
+        <w:t>Листинг модели Проход между домами</w:t>
+      </w:r>
+    </w:p>
+    <w:p>
+      <w:pPr>
+        <w:pStyle w:val="a3"/>
+        <w:numPr>
+          <w:ilvl w:val="1"/>
+          <w:numId w:val="2"/>
+        </w:numPr>
+        <w:rPr>
+          <w:b/>
+        </w:rPr>
+      </w:pPr>
+      <w:r>
+        <w:rPr>
+          <w:b/>
+        </w:rPr>
+        <w:t>Листинг скрипта Уравнения статического равновесия для всех конфигураций залезания</w:t>
+      </w:r>
+      <w:bookmarkStart w:id="0" w:name="_GoBack"/>
+      <w:bookmarkEnd w:id="0"/>
+    </w:p>
+    <w:p>
+      <w:pPr>
+        <w:rPr>
+          <w:b/>
+        </w:rPr>
+      </w:pPr>
+    </w:p>
+    <w:p>
+      <w:pPr>
+        <w:rPr>
+          <w:b/>
+        </w:rPr>
+      </w:pPr>
+    </w:p>
+    <w:p>
+      <w:pPr>
+        <w:rPr>
+          <w:b/>
+        </w:rPr>
+      </w:pPr>
+    </w:p>
+    <w:p>
+      <w:pPr>
+        <w:rPr>
+          <w:b/>
+        </w:rPr>
+      </w:pPr>
+    </w:p>
+    <w:p>
+      <w:pPr>
+        <w:rPr>
+          <w:b/>
+        </w:rPr>
+      </w:pPr>
+      <w:r>
+        <w:rPr>
+          <w:b/>
+        </w:rPr>
         <w:t>Описание робота</w:t>
       </w:r>
     </w:p>
@@ -101,13 +558,17 @@
     </w:p>
     <w:p/>
     <w:p>
-      <w:pPr>
-        <w:rPr>
-          <w:lang w:val="en-US"/>
-        </w:rPr>
-      </w:pPr>
-      <w:r>
-        <w:t>Рассмотрим препятствие вида уступ (рисунок ). В начальный момент времени робот находится на нижней площадке и требуется при помощи выбора следовых точек забраться на верхнюю площадку.</w:t>
+      <w:r>
+        <w:lastRenderedPageBreak/>
+        <w:t>Рассмотрим препятствие вида уступ (</w:t>
+      </w:r>
+      <w:proofErr w:type="gramStart"/>
+      <w:r>
+        <w:t>рисунок )</w:t>
+      </w:r>
+      <w:proofErr w:type="gramEnd"/>
+      <w:r>
+        <w:t>. В начальный момент времени робот находится на нижней площадке и требуется при помощи выбора следовых точек забраться на верхнюю площадку.</w:t>
       </w:r>
       <w:r>
         <w:t xml:space="preserve"> Горизонтальные площадки образуют прямые углы с вертикальной площадкой.</w:t>
@@ -119,17 +580,30 @@
         <w:rPr>
           <w:lang w:val="en-US"/>
         </w:rPr>
-        <w:t>H.</w:t>
-      </w:r>
-    </w:p>
-    <w:p>
-      <w:r>
-        <w:t>Считаем что робот двигается в статически устойчивом режиме – в каждый момент времени в контакте с опорной поверхностью находится как минимум 3 ноги.</w:t>
-      </w:r>
-    </w:p>
-    <w:p>
-      <w:r>
-        <w:t>Считаем что робот двигается походкой галоп – четыре симметрично расположенных ноги находятся в опоре, а одна пара в фазе переноса.</w:t>
+        <w:t>H</w:t>
+      </w:r>
+      <w:r>
+        <w:t>.</w:t>
+      </w:r>
+    </w:p>
+    <w:p>
+      <w:proofErr w:type="gramStart"/>
+      <w:r>
+        <w:t>Считаем</w:t>
+      </w:r>
+      <w:proofErr w:type="gramEnd"/>
+      <w:r>
+        <w:t xml:space="preserve"> что робот двигается в статически устойчивом режиме – в каждый момент времени в контакте с опорной поверхностью находится как минимум 3 ноги.</w:t>
+      </w:r>
+    </w:p>
+    <w:p>
+      <w:proofErr w:type="gramStart"/>
+      <w:r>
+        <w:t>Считаем</w:t>
+      </w:r>
+      <w:proofErr w:type="gramEnd"/>
+      <w:r>
+        <w:t xml:space="preserve"> что робот двигается походкой галоп – четыре симметрично расположенных ноги находятся в опоре, а одна пара в фазе переноса.</w:t>
       </w:r>
     </w:p>
     <w:p>
@@ -185,7 +659,15 @@
         <w:ind w:left="360"/>
       </w:pPr>
       <w:r>
-        <w:t>Проекция всех сил на ось Ox:</w:t>
+        <w:t xml:space="preserve">Проекция всех сил на ось </w:t>
+      </w:r>
+      <w:proofErr w:type="spellStart"/>
+      <w:r>
+        <w:t>Ox</w:t>
+      </w:r>
+      <w:proofErr w:type="spellEnd"/>
+      <w:r>
+        <w:t>:</w:t>
       </w:r>
     </w:p>
     <w:p>
@@ -201,8 +683,13 @@
         <w:ind w:left="360"/>
       </w:pPr>
       <w:r>
-        <w:t>Проекция всех сил на ось Oy</w:t>
-      </w:r>
+        <w:t xml:space="preserve">Проекция всех сил на ось </w:t>
+      </w:r>
+      <w:proofErr w:type="spellStart"/>
+      <w:r>
+        <w:t>Oy</w:t>
+      </w:r>
+      <w:proofErr w:type="spellEnd"/>
       <w:r>
         <w:t>:</w:t>
       </w:r>
@@ -237,14 +724,183 @@
         <w:ind w:left="360"/>
       </w:pPr>
       <w:r>
+        <w:t xml:space="preserve">Пусть </w:t>
+      </w:r>
+      <w:r>
+        <w:rPr>
+          <w:lang w:val="en-US"/>
+        </w:rPr>
+        <w:t>r</w:t>
+      </w:r>
+      <w:r>
+        <w:t>_</w:t>
+      </w:r>
+      <w:r>
+        <w:rPr>
+          <w:lang w:val="en-US"/>
+        </w:rPr>
+        <w:t>I</w:t>
+      </w:r>
+      <w:r>
+        <w:t xml:space="preserve"> </w:t>
+      </w:r>
+      <w:r>
+        <w:t xml:space="preserve">радиус векторы опорных точек, и </w:t>
+      </w:r>
+      <w:r>
+        <w:rPr>
+          <w:lang w:val="en-US"/>
+        </w:rPr>
+        <w:t>r</w:t>
+      </w:r>
+      <w:r>
+        <w:t>_</w:t>
+      </w:r>
+      <w:r>
+        <w:rPr>
+          <w:lang w:val="en-US"/>
+        </w:rPr>
+        <w:t>c</w:t>
+      </w:r>
+      <w:r>
+        <w:t xml:space="preserve"> </w:t>
+      </w:r>
+      <w:r>
+        <w:t>радиус вектор центра масс робота. Тогда моменты реакций можно записать в виде:</w:t>
+      </w:r>
+    </w:p>
+    <w:p>
+      <w:pPr>
+        <w:ind w:left="360"/>
+      </w:pPr>
+      <w:r>
+        <w:t>(выражение)</w:t>
+      </w:r>
+    </w:p>
+    <w:p>
+      <w:pPr>
+        <w:ind w:left="360"/>
+      </w:pPr>
+      <w:r>
+        <w:t>Момент силы тяжести, действующей на центр масс:</w:t>
+      </w:r>
+    </w:p>
+    <w:p>
+      <w:pPr>
+        <w:ind w:left="360"/>
+      </w:pPr>
+      <w:r>
+        <w:t>(выражение)</w:t>
+      </w:r>
+    </w:p>
+    <w:p>
+      <w:pPr>
+        <w:ind w:left="360"/>
+      </w:pPr>
+      <w:r>
+        <w:t xml:space="preserve">Сумма моментов сил в проекции на ось </w:t>
+      </w:r>
+      <w:r>
+        <w:rPr>
+          <w:lang w:val="en-US"/>
+        </w:rPr>
+        <w:t>Ox</w:t>
+      </w:r>
+      <w:r>
+        <w:t>:</w:t>
+      </w:r>
+    </w:p>
+    <w:p>
+      <w:pPr>
+        <w:ind w:left="360"/>
+      </w:pPr>
+      <w:r>
+        <w:t>(</w:t>
+      </w:r>
+      <w:r>
+        <w:t>уравнение</w:t>
+      </w:r>
+      <w:r>
+        <w:t>)</w:t>
+      </w:r>
+    </w:p>
+    <w:p>
+      <w:pPr>
+        <w:ind w:left="360"/>
+      </w:pPr>
+      <w:r>
+        <w:t xml:space="preserve">Сумма моментов сил в проекции на ось </w:t>
+      </w:r>
+      <w:r>
+        <w:rPr>
+          <w:lang w:val="en-US"/>
+        </w:rPr>
+        <w:t>Oy</w:t>
+      </w:r>
+      <w:r>
+        <w:t>:</w:t>
+      </w:r>
+    </w:p>
+    <w:p>
+      <w:pPr>
+        <w:ind w:left="360"/>
+      </w:pPr>
+      <w:r>
+        <w:t>(</w:t>
+      </w:r>
+      <w:r>
+        <w:t>уравнение</w:t>
+      </w:r>
+      <w:r>
+        <w:t>)</w:t>
+      </w:r>
+    </w:p>
+    <w:p>
+      <w:pPr>
+        <w:ind w:left="360"/>
+      </w:pPr>
+      <w:r>
+        <w:t xml:space="preserve">Сумма моментов сил в проекции на ось </w:t>
+      </w:r>
+      <w:r>
+        <w:rPr>
+          <w:lang w:val="en-US"/>
+        </w:rPr>
+        <w:t>Oz</w:t>
+      </w:r>
+      <w:r>
+        <w:t>:</w:t>
+      </w:r>
+    </w:p>
+    <w:p>
+      <w:pPr>
+        <w:ind w:left="360"/>
+      </w:pPr>
+      <w:r>
+        <w:t>(</w:t>
+      </w:r>
+      <w:r>
+        <w:t>выражение</w:t>
+      </w:r>
+      <w:r>
+        <w:t>)</w:t>
+      </w:r>
+    </w:p>
+    <w:p>
+      <w:r>
         <w:lastRenderedPageBreak/>
-        <w:t xml:space="preserve">Пусть </w:t>
-      </w:r>
-      <w:r>
-        <w:rPr>
-          <w:lang w:val="en-US"/>
-        </w:rPr>
-        <w:t>r</w:t>
+        <w:t>В шести уравнениях содержится</w:t>
+      </w:r>
+      <w:r>
+        <w:t xml:space="preserve"> столько неизвестных. Введем дополнительные соотношения:</w:t>
+      </w:r>
+    </w:p>
+    <w:p>
+      <w:r>
+        <w:rPr>
+          <w:lang w:val="en-US"/>
+        </w:rPr>
+        <w:t>K</w:t>
       </w:r>
       <w:r>
         <w:t>_</w:t>
@@ -253,19 +909,142 @@
         <w:rPr>
           <w:lang w:val="en-US"/>
         </w:rPr>
-        <w:t>I</w:t>
+        <w:t>x</w:t>
+      </w:r>
+      <w:r>
+        <w:t xml:space="preserve">, </w:t>
+      </w:r>
+      <w:r>
+        <w:rPr>
+          <w:lang w:val="en-US"/>
+        </w:rPr>
+        <w:t>N</w:t>
+      </w:r>
+      <w:r>
+        <w:t>_1=</w:t>
+      </w:r>
+      <w:r>
+        <w:rPr>
+          <w:lang w:val="en-US"/>
+        </w:rPr>
+        <w:t>N</w:t>
+      </w:r>
+      <w:r>
+        <w:t>_2=</w:t>
+      </w:r>
+      <w:r>
+        <w:rPr>
+          <w:lang w:val="en-US"/>
+        </w:rPr>
+        <w:t>N</w:t>
+      </w:r>
+      <w:r>
+        <w:t>_</w:t>
+      </w:r>
+      <w:r>
+        <w:rPr>
+          <w:lang w:val="en-US"/>
+        </w:rPr>
+        <w:t>u</w:t>
+      </w:r>
+      <w:r>
+        <w:t xml:space="preserve"> …</w:t>
+      </w:r>
+    </w:p>
+    <w:p>
+      <w:r>
+        <w:t>Первое уравнение системы выродится в тождество, так в тождество обратятся уравнения 5 и 6. В оставшихся трех равнениях содержится столько неизвестных.</w:t>
+      </w:r>
+    </w:p>
+    <w:p>
+      <w:r>
+        <w:t>(уравнения)</w:t>
+      </w:r>
+    </w:p>
+    <w:p/>
+    <w:p>
+      <w:r>
+        <w:t xml:space="preserve">Дополнительно примем что </w:t>
+      </w:r>
+      <w:r>
+        <w:rPr>
+          <w:lang w:val="en-US"/>
+        </w:rPr>
+        <w:t>k</w:t>
+      </w:r>
+      <w:r>
+        <w:t>_</w:t>
+      </w:r>
+      <w:r>
+        <w:rPr>
+          <w:lang w:val="en-US"/>
+        </w:rPr>
+        <w:t>z</w:t>
+      </w:r>
+      <w:r>
+        <w:t xml:space="preserve"> = -</w:t>
+      </w:r>
+      <w:r>
+        <w:rPr>
+          <w:lang w:val="en-US"/>
+        </w:rPr>
+        <w:t>k</w:t>
+      </w:r>
+      <w:r>
+        <w:t>_</w:t>
+      </w:r>
+      <w:r>
+        <w:rPr>
+          <w:lang w:val="en-US"/>
+        </w:rPr>
+        <w:t>y</w:t>
+      </w:r>
+      <w:r>
+        <w:t xml:space="preserve"> = </w:t>
+      </w:r>
+      <w:r>
+        <w:rPr>
+          <w:lang w:val="en-US"/>
+        </w:rPr>
+        <w:t>k</w:t>
+      </w:r>
+      <w:r>
+        <w:t xml:space="preserve">. </w:t>
+      </w:r>
+      <w:r>
+        <w:t>У нас останется 3 неизвестных, а все остальное это параметры.</w:t>
+      </w:r>
+    </w:p>
+    <w:p>
+      <w:r>
+        <w:t xml:space="preserve">Выразим </w:t>
+      </w:r>
+      <w:r>
+        <w:rPr>
+          <w:lang w:val="en-US"/>
+        </w:rPr>
+        <w:t>N</w:t>
+      </w:r>
+      <w:r>
+        <w:t>_</w:t>
+      </w:r>
+      <w:r>
+        <w:rPr>
+          <w:lang w:val="en-US"/>
+        </w:rPr>
+        <w:t>u</w:t>
       </w:r>
       <w:r>
         <w:t xml:space="preserve"> </w:t>
       </w:r>
       <w:r>
-        <w:t xml:space="preserve">радиус векторы опорных точек, и </w:t>
-      </w:r>
-      <w:r>
-        <w:rPr>
-          <w:lang w:val="en-US"/>
-        </w:rPr>
-        <w:t>r</w:t>
+        <w:t xml:space="preserve">и </w:t>
+      </w:r>
+      <w:r>
+        <w:rPr>
+          <w:lang w:val="en-US"/>
+        </w:rPr>
+        <w:t>N</w:t>
       </w:r>
       <w:r>
         <w:t>_</w:t>
@@ -274,363 +1053,40 @@
         <w:rPr>
           <w:lang w:val="en-US"/>
         </w:rPr>
-        <w:t>c</w:t>
+        <w:t>d</w:t>
+      </w:r>
+      <w:r>
+        <w:t xml:space="preserve">, </w:t>
+      </w:r>
+      <w:r>
+        <w:t xml:space="preserve">и </w:t>
+      </w:r>
+      <w:r>
+        <w:rPr>
+          <w:lang w:val="en-US"/>
+        </w:rPr>
+        <w:t>k</w:t>
       </w:r>
       <w:r>
         <w:t xml:space="preserve"> </w:t>
       </w:r>
       <w:r>
-        <w:t>радиус вектор центра масс робота. Тогда моменты реакций можно записать в виде:</w:t>
-      </w:r>
-    </w:p>
-    <w:p>
-      <w:pPr>
-        <w:ind w:left="360"/>
-      </w:pPr>
-      <w:r>
-        <w:t>(выражение)</w:t>
-      </w:r>
-    </w:p>
-    <w:p>
-      <w:pPr>
-        <w:ind w:left="360"/>
-      </w:pPr>
-      <w:r>
-        <w:t>Момент силы тяжести, действующей на центр масс:</w:t>
-      </w:r>
-    </w:p>
-    <w:p>
-      <w:pPr>
-        <w:ind w:left="360"/>
-      </w:pPr>
-      <w:r>
-        <w:t>(выражение)</w:t>
-      </w:r>
-    </w:p>
-    <w:p>
-      <w:pPr>
-        <w:ind w:left="360"/>
-      </w:pPr>
-      <w:r>
-        <w:t xml:space="preserve">Сумма моментов сил в проекции на ось </w:t>
-      </w:r>
-      <w:r>
-        <w:rPr>
-          <w:lang w:val="en-US"/>
-        </w:rPr>
-        <w:t>Ox</w:t>
-      </w:r>
-      <w:r>
-        <w:t>:</w:t>
-      </w:r>
-    </w:p>
-    <w:p>
-      <w:pPr>
-        <w:ind w:left="360"/>
-        <w:rPr>
-          <w:lang w:val="en-US"/>
-        </w:rPr>
-      </w:pPr>
-      <w:r>
-        <w:rPr>
-          <w:lang w:val="en-US"/>
-        </w:rPr>
-        <w:t>(</w:t>
-      </w:r>
-      <w:r>
-        <w:t>уравнение</w:t>
-      </w:r>
-      <w:r>
-        <w:rPr>
-          <w:lang w:val="en-US"/>
-        </w:rPr>
-        <w:t>)</w:t>
-      </w:r>
-    </w:p>
-    <w:p>
-      <w:pPr>
-        <w:ind w:left="360"/>
-      </w:pPr>
-      <w:r>
-        <w:t xml:space="preserve">Сумма моментов сил в проекции на ось </w:t>
-      </w:r>
-      <w:r>
-        <w:rPr>
-          <w:lang w:val="en-US"/>
-        </w:rPr>
-        <w:t>Oy</w:t>
-      </w:r>
-      <w:r>
-        <w:t>:</w:t>
-      </w:r>
-    </w:p>
-    <w:p>
-      <w:pPr>
-        <w:ind w:left="360"/>
-        <w:rPr>
-          <w:lang w:val="en-US"/>
-        </w:rPr>
-      </w:pPr>
-      <w:r>
-        <w:rPr>
-          <w:lang w:val="en-US"/>
-        </w:rPr>
-        <w:t>(</w:t>
-      </w:r>
-      <w:r>
-        <w:t>уравнение</w:t>
-      </w:r>
-      <w:r>
-        <w:rPr>
-          <w:lang w:val="en-US"/>
-        </w:rPr>
-        <w:t>)</w:t>
-      </w:r>
-    </w:p>
-    <w:p>
-      <w:pPr>
-        <w:ind w:left="360"/>
-      </w:pPr>
-      <w:r>
-        <w:t xml:space="preserve">Сумма моментов сил в проекции на ось </w:t>
-      </w:r>
-      <w:r>
-        <w:rPr>
-          <w:lang w:val="en-US"/>
-        </w:rPr>
-        <w:t>Oz</w:t>
-      </w:r>
-      <w:r>
-        <w:t>:</w:t>
-      </w:r>
-    </w:p>
-    <w:p>
-      <w:pPr>
-        <w:ind w:left="360"/>
-        <w:rPr>
-          <w:lang w:val="en-US"/>
-        </w:rPr>
-      </w:pPr>
-      <w:r>
-        <w:rPr>
-          <w:lang w:val="en-US"/>
-        </w:rPr>
-        <w:t>(</w:t>
-      </w:r>
-      <w:r>
-        <w:t>выражение</w:t>
-      </w:r>
-      <w:r>
-        <w:rPr>
-          <w:lang w:val="en-US"/>
-        </w:rPr>
-        <w:t>)</w:t>
-      </w:r>
-    </w:p>
-    <w:p>
-      <w:r>
-        <w:t>В шести уравнениях содержится</w:t>
-      </w:r>
-      <w:r>
-        <w:t xml:space="preserve"> столько неизвестных. Введем дополнительные соотношения:</w:t>
-      </w:r>
-    </w:p>
-    <w:p>
-      <w:r>
-        <w:rPr>
-          <w:lang w:val="en-US"/>
-        </w:rPr>
-        <w:t>K</w:t>
-      </w:r>
-      <w:r>
-        <w:t>_</w:t>
-      </w:r>
-      <w:r>
-        <w:rPr>
-          <w:lang w:val="en-US"/>
-        </w:rPr>
-        <w:t>x</w:t>
-      </w:r>
-      <w:r>
-        <w:t xml:space="preserve">, </w:t>
-      </w:r>
-      <w:r>
-        <w:rPr>
-          <w:lang w:val="en-US"/>
-        </w:rPr>
-        <w:t>N</w:t>
-      </w:r>
-      <w:r>
-        <w:t>_1=</w:t>
-      </w:r>
-      <w:r>
-        <w:rPr>
-          <w:lang w:val="en-US"/>
-        </w:rPr>
-        <w:t>N</w:t>
-      </w:r>
-      <w:r>
-        <w:t>_2=</w:t>
-      </w:r>
-      <w:r>
-        <w:rPr>
-          <w:lang w:val="en-US"/>
-        </w:rPr>
-        <w:t>N</w:t>
-      </w:r>
-      <w:r>
-        <w:t>_</w:t>
-      </w:r>
-      <w:r>
-        <w:rPr>
-          <w:lang w:val="en-US"/>
-        </w:rPr>
-        <w:t>u</w:t>
-      </w:r>
-      <w:r>
-        <w:t xml:space="preserve"> …</w:t>
-      </w:r>
-    </w:p>
-    <w:p>
-      <w:r>
-        <w:t>Первое уравнение системы выродится в тождество, так в тождество обратятся уравнения 5 и 6. В оставшихся трех равнениях содержится столько неизвестных.</w:t>
-      </w:r>
-    </w:p>
-    <w:p>
-      <w:r>
-        <w:t>(уравнения)</w:t>
-      </w:r>
-    </w:p>
-    <w:p/>
-    <w:p>
-      <w:r>
-        <w:t xml:space="preserve">Дополнительно примем что </w:t>
-      </w:r>
-      <w:r>
-        <w:rPr>
-          <w:lang w:val="en-US"/>
-        </w:rPr>
-        <w:t>k</w:t>
-      </w:r>
-      <w:r>
-        <w:t>_</w:t>
-      </w:r>
-      <w:r>
-        <w:rPr>
-          <w:lang w:val="en-US"/>
-        </w:rPr>
-        <w:t>z</w:t>
-      </w:r>
-      <w:r>
-        <w:t xml:space="preserve"> = -</w:t>
-      </w:r>
-      <w:r>
-        <w:rPr>
-          <w:lang w:val="en-US"/>
-        </w:rPr>
-        <w:t>k</w:t>
-      </w:r>
-      <w:r>
-        <w:t>_</w:t>
-      </w:r>
-      <w:r>
-        <w:rPr>
-          <w:lang w:val="en-US"/>
-        </w:rPr>
-        <w:t>y</w:t>
-      </w:r>
-      <w:r>
-        <w:t xml:space="preserve"> = </w:t>
-      </w:r>
-      <w:r>
-        <w:rPr>
-          <w:lang w:val="en-US"/>
-        </w:rPr>
-        <w:t>k</w:t>
-      </w:r>
-      <w:r>
-        <w:t xml:space="preserve">. </w:t>
-      </w:r>
-      <w:r>
-        <w:t>У нас останется 3 неизвестных, а все остальное это параметры.</w:t>
-      </w:r>
-    </w:p>
-    <w:p>
-      <w:r>
-        <w:t xml:space="preserve">Выразим </w:t>
-      </w:r>
-      <w:r>
-        <w:rPr>
-          <w:lang w:val="en-US"/>
-        </w:rPr>
-        <w:t>N</w:t>
-      </w:r>
-      <w:r>
-        <w:t>_</w:t>
-      </w:r>
-      <w:r>
-        <w:rPr>
-          <w:lang w:val="en-US"/>
-        </w:rPr>
-        <w:t>u</w:t>
-      </w:r>
-      <w:r>
-        <w:t xml:space="preserve"> </w:t>
-      </w:r>
-      <w:r>
-        <w:t xml:space="preserve">и </w:t>
-      </w:r>
-      <w:r>
-        <w:rPr>
-          <w:lang w:val="en-US"/>
-        </w:rPr>
-        <w:t>N</w:t>
-      </w:r>
-      <w:r>
-        <w:t>_</w:t>
-      </w:r>
-      <w:r>
-        <w:rPr>
-          <w:lang w:val="en-US"/>
-        </w:rPr>
-        <w:t>d</w:t>
-      </w:r>
-      <w:r>
-        <w:t xml:space="preserve">, </w:t>
-      </w:r>
-      <w:r>
-        <w:t xml:space="preserve">и </w:t>
-      </w:r>
-      <w:r>
-        <w:rPr>
-          <w:lang w:val="en-US"/>
-        </w:rPr>
-        <w:t>k</w:t>
-      </w:r>
-      <w:r>
-        <w:t xml:space="preserve"> </w:t>
-      </w:r>
-      <w:r>
-        <w:t xml:space="preserve">из данной системы уравнений. </w:t>
-      </w:r>
-      <w:r>
-        <w:t>Все в</w:t>
+        <w:t>из данной системы уравнений. Все в</w:t>
       </w:r>
       <w:r>
         <w:t>ыкладки так же были выполнены в</w:t>
       </w:r>
       <w:r>
-        <w:t>ручную и проверены при помощи специализированного пакета.</w:t>
-      </w:r>
-      <w:r>
-        <w:t xml:space="preserve"> Для вывода уравнений и нахождения решений в аналитическом виде использовался символьный процессор </w:t>
-      </w:r>
+        <w:t xml:space="preserve">ручную и проверены при помощи специализированного пакета. Для вывода уравнений и нахождения решений в аналитическом виде использовался символьный процессор </w:t>
+      </w:r>
+      <w:proofErr w:type="spellStart"/>
       <w:r>
         <w:rPr>
           <w:lang w:val="en-US"/>
         </w:rPr>
         <w:t>Matlab</w:t>
       </w:r>
+      <w:proofErr w:type="spellEnd"/>
       <w:r>
         <w:t xml:space="preserve">. Листинг кода скриптов для вывода уравнений статики находится в приложении №…. </w:t>
       </w:r>
@@ -754,93 +1210,120 @@
         <w:rPr>
           <w:b/>
         </w:rPr>
+        <w:t xml:space="preserve">Моделирование залезания на </w:t>
+      </w:r>
+      <w:r>
+        <w:rPr>
+          <w:b/>
+        </w:rPr>
+        <w:t xml:space="preserve">прямой </w:t>
+      </w:r>
+      <w:r>
+        <w:rPr>
+          <w:b/>
+        </w:rPr>
+        <w:t>уступ.</w:t>
+      </w:r>
+    </w:p>
+    <w:p>
+      <w:pPr>
+        <w:ind w:left="360"/>
+      </w:pPr>
+      <w:r>
+        <w:t>Проведено моделирование залезания робота на прямой уступ. Листинг кода модели находится в приложении номер ().</w:t>
+      </w:r>
+    </w:p>
+    <w:p>
+      <w:pPr>
+        <w:ind w:left="360"/>
+      </w:pPr>
+      <w:r>
+        <w:t>…</w:t>
+      </w:r>
+    </w:p>
+    <w:p>
+      <w:pPr>
+        <w:ind w:left="360"/>
+      </w:pPr>
+      <w:r>
+        <w:t xml:space="preserve">На рисунке </w:t>
+      </w:r>
+      <w:proofErr w:type="gramStart"/>
+      <w:r>
+        <w:t>номер(</w:t>
+      </w:r>
+      <w:proofErr w:type="gramEnd"/>
+      <w:r>
+        <w:t xml:space="preserve">) приведена </w:t>
+      </w:r>
+      <w:proofErr w:type="spellStart"/>
+      <w:r>
+        <w:t>кинограмма</w:t>
+      </w:r>
+      <w:proofErr w:type="spellEnd"/>
+      <w:r>
+        <w:t xml:space="preserve"> движения р</w:t>
+      </w:r>
+      <w:r>
+        <w:t>обота и траектории концов ног</w:t>
+      </w:r>
+    </w:p>
+    <w:p>
+      <w:pPr>
+        <w:ind w:left="360"/>
+      </w:pPr>
+      <w:r>
+        <w:t>(</w:t>
+      </w:r>
+      <w:proofErr w:type="spellStart"/>
+      <w:r>
+        <w:t>кинограмма</w:t>
+      </w:r>
+      <w:proofErr w:type="spellEnd"/>
+      <w:r>
+        <w:t>)</w:t>
+      </w:r>
+    </w:p>
+    <w:p>
+      <w:pPr>
+        <w:ind w:left="360"/>
+      </w:pPr>
+      <w:r>
+        <w:t>Графики реакций опоры</w:t>
+      </w:r>
+    </w:p>
+    <w:p>
+      <w:pPr>
+        <w:ind w:left="360"/>
+      </w:pPr>
+      <w:r>
+        <w:t>(графики)</w:t>
+      </w:r>
+    </w:p>
+    <w:p>
+      <w:pPr>
+        <w:ind w:left="360"/>
+        <w:rPr>
+          <w:b/>
+        </w:rPr>
+      </w:pPr>
+      <w:r>
+        <w:rPr>
+          <w:b/>
+        </w:rPr>
+        <w:t>Залезание на уступ с отрицательным уклоном. Постановка задачи(математика)</w:t>
+      </w:r>
+    </w:p>
+    <w:p>
+      <w:pPr>
+        <w:ind w:left="360"/>
+      </w:pPr>
+      <w:r>
+        <w:t xml:space="preserve">Рассмотрим препятствие вида уступ с отрицательным уклоном (рис). Препятствие состоит из трех опорных площадок. Угол между нижней горизонтальной площадкой и наклонной </w:t>
+      </w:r>
+      <w:r>
         <w:lastRenderedPageBreak/>
-        <w:t xml:space="preserve">Моделирование залезания на </w:t>
-      </w:r>
-      <w:r>
-        <w:rPr>
-          <w:b/>
-        </w:rPr>
-        <w:t xml:space="preserve">прямой </w:t>
-      </w:r>
-      <w:r>
-        <w:rPr>
-          <w:b/>
-        </w:rPr>
-        <w:t>уступ.</w:t>
-      </w:r>
-    </w:p>
-    <w:p>
-      <w:pPr>
-        <w:ind w:left="360"/>
-      </w:pPr>
-      <w:r>
-        <w:t>Проведено моделирование залезания робота на прямой уступ. Листинг кода модели находится в приложении номер ().</w:t>
-      </w:r>
-    </w:p>
-    <w:p>
-      <w:pPr>
-        <w:ind w:left="360"/>
-      </w:pPr>
-      <w:r>
-        <w:t>…</w:t>
-      </w:r>
-    </w:p>
-    <w:p>
-      <w:pPr>
-        <w:ind w:left="360"/>
-      </w:pPr>
-      <w:r>
-        <w:t>На рисунке номер() приведена кинограмма движения р</w:t>
-      </w:r>
-      <w:r>
-        <w:t>обота и траектории концов ног</w:t>
-      </w:r>
-    </w:p>
-    <w:p>
-      <w:pPr>
-        <w:ind w:left="360"/>
-      </w:pPr>
-      <w:r>
-        <w:t>(кинограмма)</w:t>
-      </w:r>
-    </w:p>
-    <w:p>
-      <w:pPr>
-        <w:ind w:left="360"/>
-      </w:pPr>
-      <w:r>
-        <w:t>Графики реакций опоры</w:t>
-      </w:r>
-    </w:p>
-    <w:p>
-      <w:pPr>
-        <w:ind w:left="360"/>
-      </w:pPr>
-      <w:r>
-        <w:t>(графики)</w:t>
-      </w:r>
-    </w:p>
-    <w:p>
-      <w:pPr>
-        <w:ind w:left="360"/>
-        <w:rPr>
-          <w:b/>
-        </w:rPr>
-      </w:pPr>
-      <w:r>
-        <w:rPr>
-          <w:b/>
-        </w:rPr>
-        <w:t>Залезание на уступ с отрицательным уклоном. Постановка задачи(математика)</w:t>
-      </w:r>
-    </w:p>
-    <w:p>
-      <w:pPr>
-        <w:ind w:left="360"/>
-      </w:pPr>
-      <w:r>
-        <w:t xml:space="preserve">Рассмотрим препятствие вида уступ с отрицательным уклоном (рис). Препятствие состоит из трех опорных площадок. Угол между нижней горизонтальной площадкой и наклонной площадкой составляет </w:t>
+        <w:t xml:space="preserve">площадкой составляет </w:t>
       </w:r>
       <w:r>
         <w:rPr>
@@ -877,8 +1360,21 @@
       <w:pPr>
         <w:ind w:left="360"/>
       </w:pPr>
-      <w:r>
-        <w:t>Считаем что робот двигается походкой галоп. Считаем что робот двигается в статически устойчивом режиме.</w:t>
+      <w:proofErr w:type="gramStart"/>
+      <w:r>
+        <w:t>Считаем</w:t>
+      </w:r>
+      <w:proofErr w:type="gramEnd"/>
+      <w:r>
+        <w:t xml:space="preserve"> что робот двигается походкой галоп. </w:t>
+      </w:r>
+      <w:proofErr w:type="gramStart"/>
+      <w:r>
+        <w:t>Считаем</w:t>
+      </w:r>
+      <w:proofErr w:type="gramEnd"/>
+      <w:r>
+        <w:t xml:space="preserve"> что робот двигается в статически устойчивом режиме.</w:t>
       </w:r>
     </w:p>
     <w:p>
@@ -938,7 +1434,15 @@
         <w:ind w:left="360"/>
       </w:pPr>
       <w:r>
-        <w:t>1) Рассмотрим конфигурацию, когда робот передними ногами опирается на наклонную стенку, а второй парой ног на нижнюю горизонтальную площадку(рис). Выведем, аналогично пункту(), уравнения статического равновесия:</w:t>
+        <w:t xml:space="preserve">1) Рассмотрим конфигурацию, когда робот передними ногами опирается на наклонную стенку, а второй парой ног на нижнюю горизонтальную площадку(рис). Выведем, аналогично </w:t>
+      </w:r>
+      <w:proofErr w:type="gramStart"/>
+      <w:r>
+        <w:t>пункту(</w:t>
+      </w:r>
+      <w:proofErr w:type="gramEnd"/>
+      <w:r>
+        <w:t>), уравнения статического равновесия:</w:t>
       </w:r>
     </w:p>
     <w:p>
@@ -961,23 +1465,14 @@
     <w:p>
       <w:pPr>
         <w:ind w:left="360"/>
-        <w:rPr>
-          <w:lang w:val="en-US"/>
-        </w:rPr>
-      </w:pPr>
-      <w:r>
-        <w:rPr>
-          <w:lang w:val="en-US"/>
-        </w:rPr>
+      </w:pPr>
+      <w:r>
         <w:t>(</w:t>
       </w:r>
       <w:r>
         <w:t>выражение</w:t>
       </w:r>
       <w:r>
-        <w:rPr>
-          <w:lang w:val="en-US"/>
-        </w:rPr>
         <w:t>)</w:t>
       </w:r>
     </w:p>
@@ -1051,23 +1546,14 @@
     <w:p>
       <w:pPr>
         <w:ind w:left="360"/>
-        <w:rPr>
-          <w:lang w:val="en-US"/>
-        </w:rPr>
-      </w:pPr>
-      <w:r>
-        <w:rPr>
-          <w:lang w:val="en-US"/>
-        </w:rPr>
+      </w:pPr>
+      <w:r>
         <w:t>(</w:t>
       </w:r>
       <w:r>
         <w:t>выражение</w:t>
       </w:r>
       <w:r>
-        <w:rPr>
-          <w:lang w:val="en-US"/>
-        </w:rPr>
         <w:t>)</w:t>
       </w:r>
     </w:p>
@@ -1091,68 +1577,255 @@
     <w:p>
       <w:pPr>
         <w:ind w:left="360"/>
-        <w:rPr>
-          <w:lang w:val="en-US"/>
-        </w:rPr>
+      </w:pPr>
+      <w:r>
+        <w:t>(</w:t>
+      </w:r>
+      <w:r>
+        <w:t>выражение</w:t>
+      </w:r>
+      <w:r>
+        <w:t>)</w:t>
+      </w:r>
+    </w:p>
+    <w:p>
+      <w:pPr>
+        <w:ind w:left="360"/>
+      </w:pPr>
+      <w:r>
+        <w:t xml:space="preserve">Проекция моментов сил на ось </w:t>
+      </w:r>
+      <w:r>
+        <w:rPr>
+          <w:lang w:val="en-US"/>
+        </w:rPr>
+        <w:t>Oz</w:t>
+      </w:r>
+      <w:r>
+        <w:t>:</w:t>
+      </w:r>
+    </w:p>
+    <w:p>
+      <w:pPr>
+        <w:ind w:left="360"/>
+      </w:pPr>
+      <w:r>
+        <w:t>В шести уравнениях содержится … неизвестных. Введем дополнительные соотношения:</w:t>
+      </w:r>
+    </w:p>
+    <w:p>
+      <w:pPr>
+        <w:ind w:left="360"/>
+      </w:pPr>
+      <w:r>
+        <w:t>Равномерность нагрузки на левую и правую сторону робота – походка галоп (</w:t>
+      </w:r>
+      <w:r>
+        <w:rPr>
+          <w:lang w:val="en-US"/>
+        </w:rPr>
+        <w:t>N</w:t>
+      </w:r>
+      <w:r>
+        <w:t xml:space="preserve">_1 = </w:t>
+      </w:r>
+      <w:r>
+        <w:rPr>
+          <w:lang w:val="en-US"/>
+        </w:rPr>
+        <w:t>N</w:t>
+      </w:r>
+      <w:r>
+        <w:t xml:space="preserve">_2 = </w:t>
+      </w:r>
+      <w:r>
+        <w:rPr>
+          <w:lang w:val="en-US"/>
+        </w:rPr>
+        <w:t>N</w:t>
+      </w:r>
+      <w:r>
+        <w:t>_</w:t>
+      </w:r>
+      <w:r>
+        <w:rPr>
+          <w:lang w:val="en-US"/>
+        </w:rPr>
+        <w:t>u</w:t>
+      </w:r>
+      <w:r>
+        <w:t>)</w:t>
+      </w:r>
+      <w:r>
+        <w:t xml:space="preserve"> …</w:t>
+      </w:r>
+    </w:p>
+    <w:p>
+      <w:pPr>
+        <w:ind w:left="360"/>
+      </w:pPr>
+      <w:r>
+        <w:t>После подстановки () в систему уравнений () она вырождается в систему из трех уравнений:</w:t>
+      </w:r>
+    </w:p>
+    <w:p>
+      <w:pPr>
+        <w:ind w:left="360"/>
+      </w:pPr>
+      <w:r>
+        <w:t>(</w:t>
+      </w:r>
+      <w:r>
+        <w:t xml:space="preserve">Проекция сил на </w:t>
+      </w:r>
+      <w:r>
+        <w:rPr>
+          <w:lang w:val="en-US"/>
+        </w:rPr>
+        <w:t>Oy</w:t>
+      </w:r>
+      <w:r>
+        <w:t>)</w:t>
+      </w:r>
+    </w:p>
+    <w:p>
+      <w:pPr>
+        <w:ind w:left="360"/>
+      </w:pPr>
+      <w:r>
+        <w:t>(</w:t>
+      </w:r>
+      <w:r>
+        <w:t xml:space="preserve">Проекция сил на </w:t>
+      </w:r>
+      <w:r>
+        <w:rPr>
+          <w:lang w:val="en-US"/>
+        </w:rPr>
+        <w:t>Oz</w:t>
+      </w:r>
+      <w:r>
+        <w:t>)</w:t>
+      </w:r>
+    </w:p>
+    <w:p>
+      <w:pPr>
+        <w:ind w:left="360"/>
+      </w:pPr>
+      <w:r>
+        <w:t>(</w:t>
+      </w:r>
+      <w:r>
+        <w:t xml:space="preserve">проекция момента на ось </w:t>
+      </w:r>
+      <w:r>
+        <w:rPr>
+          <w:lang w:val="en-US"/>
+        </w:rPr>
+        <w:t>Ox</w:t>
+      </w:r>
+      <w:r>
+        <w:t>)</w:t>
+      </w:r>
+    </w:p>
+    <w:p>
+      <w:pPr>
+        <w:ind w:left="360"/>
+      </w:pPr>
+      <w:r>
+        <w:t xml:space="preserve">В системе … неизвестных. Введем дополнительно: </w:t>
+      </w:r>
+      <w:proofErr w:type="gramStart"/>
+      <w:r>
+        <w:t>… .</w:t>
+      </w:r>
+      <w:proofErr w:type="gramEnd"/>
+      <w:r>
+        <w:t xml:space="preserve"> Получается замкнутая система с тремя неизвестными </w:t>
+      </w:r>
+      <w:r>
+        <w:rPr>
+          <w:lang w:val="en-US"/>
+        </w:rPr>
+        <w:t>N</w:t>
+      </w:r>
+      <w:r>
+        <w:t>_</w:t>
+      </w:r>
+      <w:r>
+        <w:rPr>
+          <w:lang w:val="en-US"/>
+        </w:rPr>
+        <w:t>u</w:t>
+      </w:r>
+      <w:r>
+        <w:t xml:space="preserve">, </w:t>
+      </w:r>
+      <w:r>
+        <w:rPr>
+          <w:lang w:val="en-US"/>
+        </w:rPr>
+        <w:t>N</w:t>
+      </w:r>
+      <w:r>
+        <w:t>_</w:t>
+      </w:r>
+      <w:r>
+        <w:rPr>
+          <w:lang w:val="en-US"/>
+        </w:rPr>
+        <w:t>d</w:t>
+      </w:r>
+      <w:r>
+        <w:t xml:space="preserve"> </w:t>
+      </w:r>
+      <w:r>
+        <w:t xml:space="preserve">и </w:t>
+      </w:r>
+      <w:r>
+        <w:rPr>
+          <w:lang w:val="en-US"/>
+        </w:rPr>
+        <w:t>k</w:t>
+      </w:r>
+      <w:r>
+        <w:t xml:space="preserve">. </w:t>
+      </w:r>
+      <w:r>
+        <w:t>Найдем выражения для этих переменных</w:t>
+      </w:r>
+      <w:r>
+        <w:t>:</w:t>
+      </w:r>
+    </w:p>
+    <w:p>
+      <w:pPr>
+        <w:ind w:left="360"/>
       </w:pPr>
       <w:r>
         <w:rPr>
           <w:lang w:val="en-US"/>
         </w:rPr>
         <w:lastRenderedPageBreak/>
-        <w:t>(</w:t>
-      </w:r>
-      <w:r>
-        <w:t>выражение</w:t>
-      </w:r>
-      <w:r>
-        <w:rPr>
-          <w:lang w:val="en-US"/>
-        </w:rPr>
-        <w:t>)</w:t>
-      </w:r>
-    </w:p>
-    <w:p>
-      <w:pPr>
-        <w:ind w:left="360"/>
-      </w:pPr>
-      <w:r>
-        <w:t xml:space="preserve">Проекция моментов сил на ось </w:t>
-      </w:r>
-      <w:r>
-        <w:rPr>
-          <w:lang w:val="en-US"/>
-        </w:rPr>
-        <w:t>Oz</w:t>
-      </w:r>
-      <w:r>
-        <w:t>:</w:t>
-      </w:r>
-    </w:p>
-    <w:p>
-      <w:pPr>
-        <w:ind w:left="360"/>
-      </w:pPr>
-      <w:r>
-        <w:t>В шести уравнениях содержится … неизвестных. Введем дополнительные соотношения:</w:t>
-      </w:r>
-    </w:p>
-    <w:p>
-      <w:pPr>
-        <w:ind w:left="360"/>
-      </w:pPr>
-      <w:r>
-        <w:t>Равномерность нагрузки на левую и правую сторону робота – походка галоп (</w:t>
-      </w:r>
-      <w:r>
-        <w:rPr>
-          <w:lang w:val="en-US"/>
-        </w:rPr>
         <w:t>N</w:t>
       </w:r>
       <w:r>
-        <w:t xml:space="preserve">_1 = </w:t>
-      </w:r>
+        <w:t>_</w:t>
+      </w:r>
+      <w:r>
+        <w:rPr>
+          <w:lang w:val="en-US"/>
+        </w:rPr>
+        <w:t>u</w:t>
+      </w:r>
+      <w:r>
+        <w:t xml:space="preserve"> = …</w:t>
+      </w:r>
+    </w:p>
+    <w:p>
+      <w:pPr>
+        <w:ind w:left="360"/>
+      </w:pPr>
       <w:r>
         <w:rPr>
           <w:lang w:val="en-US"/>
@@ -1160,232 +1833,52 @@
         <w:t>N</w:t>
       </w:r>
       <w:r>
-        <w:t xml:space="preserve">_2 = </w:t>
-      </w:r>
-      <w:r>
-        <w:rPr>
-          <w:lang w:val="en-US"/>
-        </w:rPr>
-        <w:t>N</w:t>
-      </w:r>
-      <w:r>
         <w:t>_</w:t>
       </w:r>
       <w:r>
         <w:rPr>
           <w:lang w:val="en-US"/>
         </w:rPr>
-        <w:t>u</w:t>
-      </w:r>
-      <w:r>
-        <w:t>)</w:t>
-      </w:r>
-      <w:r>
-        <w:t xml:space="preserve"> …</w:t>
-      </w:r>
-    </w:p>
-    <w:p>
-      <w:pPr>
-        <w:ind w:left="360"/>
-      </w:pPr>
-      <w:r>
-        <w:t>После подстановки () в систему уравнений () она вырождается в систему из трех уравнений:</w:t>
-      </w:r>
-    </w:p>
-    <w:p>
-      <w:pPr>
-        <w:ind w:left="360"/>
-      </w:pPr>
-      <w:r>
-        <w:t>(</w:t>
-      </w:r>
-      <w:r>
-        <w:t xml:space="preserve">Проекция сил на </w:t>
-      </w:r>
-      <w:r>
-        <w:rPr>
-          <w:lang w:val="en-US"/>
-        </w:rPr>
-        <w:t>Oy</w:t>
-      </w:r>
-      <w:r>
-        <w:t>)</w:t>
-      </w:r>
-    </w:p>
-    <w:p>
-      <w:pPr>
-        <w:ind w:left="360"/>
-      </w:pPr>
-      <w:r>
-        <w:t>(</w:t>
-      </w:r>
-      <w:r>
-        <w:t xml:space="preserve">Проекция сил на </w:t>
-      </w:r>
-      <w:r>
-        <w:rPr>
-          <w:lang w:val="en-US"/>
-        </w:rPr>
-        <w:t>Oz</w:t>
-      </w:r>
-      <w:r>
-        <w:t>)</w:t>
-      </w:r>
-    </w:p>
-    <w:p>
-      <w:pPr>
-        <w:ind w:left="360"/>
-      </w:pPr>
-      <w:r>
-        <w:t>(</w:t>
-      </w:r>
-      <w:r>
-        <w:t xml:space="preserve">проекция момента на ось </w:t>
-      </w:r>
-      <w:r>
-        <w:rPr>
-          <w:lang w:val="en-US"/>
-        </w:rPr>
-        <w:t>Ox</w:t>
-      </w:r>
-      <w:r>
-        <w:t>)</w:t>
-      </w:r>
-    </w:p>
-    <w:p>
-      <w:pPr>
-        <w:ind w:left="360"/>
-      </w:pPr>
-      <w:r>
-        <w:t xml:space="preserve">В системе … неизвестных. Введем дополнительно: … . Получается замкнутая система с тремя неизвестными </w:t>
-      </w:r>
-      <w:r>
-        <w:rPr>
-          <w:lang w:val="en-US"/>
-        </w:rPr>
-        <w:t>N</w:t>
-      </w:r>
-      <w:r>
-        <w:t>_</w:t>
-      </w:r>
-      <w:r>
-        <w:rPr>
-          <w:lang w:val="en-US"/>
-        </w:rPr>
-        <w:t>u</w:t>
-      </w:r>
-      <w:r>
-        <w:t xml:space="preserve">, </w:t>
-      </w:r>
-      <w:r>
-        <w:rPr>
-          <w:lang w:val="en-US"/>
-        </w:rPr>
-        <w:t>N</w:t>
-      </w:r>
-      <w:r>
-        <w:t>_</w:t>
-      </w:r>
-      <w:r>
-        <w:rPr>
-          <w:lang w:val="en-US"/>
-        </w:rPr>
         <w:t>d</w:t>
       </w:r>
       <w:r>
+        <w:t xml:space="preserve"> = …</w:t>
+      </w:r>
+    </w:p>
+    <w:p>
+      <w:pPr>
+        <w:ind w:left="360"/>
+      </w:pPr>
+      <w:r>
+        <w:rPr>
+          <w:lang w:val="en-US"/>
+        </w:rPr>
+        <w:t>K</w:t>
+      </w:r>
+      <w:r>
+        <w:t xml:space="preserve"> = …</w:t>
+      </w:r>
+    </w:p>
+    <w:p>
+      <w:pPr>
+        <w:ind w:left="360"/>
+      </w:pPr>
+      <w:r>
+        <w:t>Видно, что для того чтобы обеспечить статическое равновесия для робота с параметрами () коэффициент трения должен быть не менее</w:t>
+      </w:r>
+      <w:r>
         <w:t xml:space="preserve"> </w:t>
       </w:r>
-      <w:r>
-        <w:t xml:space="preserve">и </w:t>
-      </w:r>
-      <w:r>
-        <w:rPr>
-          <w:lang w:val="en-US"/>
-        </w:rPr>
-        <w:t>k</w:t>
-      </w:r>
-      <w:r>
-        <w:t xml:space="preserve">. </w:t>
-      </w:r>
-      <w:r>
-        <w:t>Найдем выражения для этих переменных</w:t>
-      </w:r>
-      <w:r>
-        <w:t>:</w:t>
-      </w:r>
-    </w:p>
-    <w:p>
-      <w:pPr>
-        <w:ind w:left="360"/>
-      </w:pPr>
-      <w:r>
-        <w:rPr>
-          <w:lang w:val="en-US"/>
-        </w:rPr>
-        <w:t>N</w:t>
-      </w:r>
-      <w:r>
-        <w:t>_</w:t>
-      </w:r>
-      <w:r>
-        <w:rPr>
-          <w:lang w:val="en-US"/>
-        </w:rPr>
-        <w:t>u</w:t>
-      </w:r>
-      <w:r>
-        <w:t xml:space="preserve"> = …</w:t>
-      </w:r>
-    </w:p>
-    <w:p>
-      <w:pPr>
-        <w:ind w:left="360"/>
-      </w:pPr>
-      <w:r>
-        <w:rPr>
-          <w:lang w:val="en-US"/>
-        </w:rPr>
-        <w:t>N</w:t>
-      </w:r>
-      <w:r>
-        <w:t>_</w:t>
-      </w:r>
-      <w:r>
-        <w:rPr>
-          <w:lang w:val="en-US"/>
-        </w:rPr>
-        <w:t>d</w:t>
-      </w:r>
-      <w:r>
-        <w:t xml:space="preserve"> = …</w:t>
-      </w:r>
-    </w:p>
-    <w:p>
-      <w:pPr>
-        <w:ind w:left="360"/>
-      </w:pPr>
-      <w:r>
-        <w:rPr>
-          <w:lang w:val="en-US"/>
-        </w:rPr>
-        <w:t>K</w:t>
-      </w:r>
-      <w:r>
-        <w:t xml:space="preserve"> = …</w:t>
-      </w:r>
-    </w:p>
-    <w:p>
-      <w:pPr>
-        <w:ind w:left="360"/>
-      </w:pPr>
-      <w:r>
-        <w:t>Видно, что для того чтобы обеспечить статическое равновесия для робота с параметрами () коэффициент трения должен быть не менее</w:t>
-      </w:r>
-      <w:r>
-        <w:t xml:space="preserve"> … </w:t>
-      </w:r>
-      <w:r>
-        <w:t>, а робот должен уметь сдавливать уступ с усилием не менее …</w:t>
+      <w:proofErr w:type="gramStart"/>
+      <w:r>
+        <w:t xml:space="preserve">… </w:t>
+      </w:r>
+      <w:r>
+        <w:t>,</w:t>
+      </w:r>
+      <w:proofErr w:type="gramEnd"/>
+      <w:r>
+        <w:t xml:space="preserve"> а робот должен уметь сдавливать уступ с усилием не менее …</w:t>
       </w:r>
     </w:p>
     <w:p>
@@ -1412,18 +1905,40 @@
         <w:ind w:left="360"/>
       </w:pPr>
       <w:r>
-        <w:t>Выполнено моделирование залезания робота на уступ с отрицательным уклоном. Листинг кода модели находится в приложении номер().</w:t>
-      </w:r>
-    </w:p>
-    <w:p>
-      <w:pPr>
-        <w:ind w:left="360"/>
-      </w:pPr>
-      <w:r>
-        <w:t>На рисунке () приведена кинограмма движения робота при залезании на уступ с отрицательным уклоном. На рис() приведены графики реакций опоры для каждой из ног</w:t>
-      </w:r>
-      <w:bookmarkStart w:id="0" w:name="_GoBack"/>
-      <w:bookmarkEnd w:id="0"/>
+        <w:t xml:space="preserve">Выполнено моделирование залезания робота на уступ с отрицательным уклоном. Листинг кода модели находится в приложении </w:t>
+      </w:r>
+      <w:proofErr w:type="gramStart"/>
+      <w:r>
+        <w:t>номер(</w:t>
+      </w:r>
+      <w:proofErr w:type="gramEnd"/>
+      <w:r>
+        <w:t>).</w:t>
+      </w:r>
+    </w:p>
+    <w:p>
+      <w:pPr>
+        <w:ind w:left="360"/>
+      </w:pPr>
+      <w:r>
+        <w:t xml:space="preserve">На рисунке () приведена </w:t>
+      </w:r>
+      <w:proofErr w:type="spellStart"/>
+      <w:r>
+        <w:t>кинограмма</w:t>
+      </w:r>
+      <w:proofErr w:type="spellEnd"/>
+      <w:r>
+        <w:t xml:space="preserve"> движения робота при залезании на уступ с отрицательным уклоном. На </w:t>
+      </w:r>
+      <w:proofErr w:type="gramStart"/>
+      <w:r>
+        <w:t>рис(</w:t>
+      </w:r>
+      <w:proofErr w:type="gramEnd"/>
+      <w:r>
+        <w:t>) приведены графики реакций опоры для каждой из ног</w:t>
+      </w:r>
     </w:p>
     <w:p>
       <w:pPr>
@@ -1531,8 +2046,100 @@
       </w:pPr>
     </w:lvl>
   </w:abstractNum>
+  <w:abstractNum w:abstractNumId="1" w15:restartNumberingAfterBreak="0">
+    <w:nsid w:val="55A60409"/>
+    <w:multiLevelType w:val="hybridMultilevel"/>
+    <w:tmpl w:val="DB026B02"/>
+    <w:lvl w:ilvl="0" w:tplc="04190011">
+      <w:start w:val="1"/>
+      <w:numFmt w:val="decimal"/>
+      <w:lvlText w:val="%1)"/>
+      <w:lvlJc w:val="left"/>
+      <w:pPr>
+        <w:ind w:left="720" w:hanging="360"/>
+      </w:pPr>
+      <w:rPr>
+        <w:rFonts w:hint="default"/>
+      </w:rPr>
+    </w:lvl>
+    <w:lvl w:ilvl="1" w:tplc="04190019">
+      <w:start w:val="1"/>
+      <w:numFmt w:val="lowerLetter"/>
+      <w:lvlText w:val="%2."/>
+      <w:lvlJc w:val="left"/>
+      <w:pPr>
+        <w:ind w:left="1440" w:hanging="360"/>
+      </w:pPr>
+    </w:lvl>
+    <w:lvl w:ilvl="2" w:tplc="0419001B" w:tentative="1">
+      <w:start w:val="1"/>
+      <w:numFmt w:val="lowerRoman"/>
+      <w:lvlText w:val="%3."/>
+      <w:lvlJc w:val="right"/>
+      <w:pPr>
+        <w:ind w:left="2160" w:hanging="180"/>
+      </w:pPr>
+    </w:lvl>
+    <w:lvl w:ilvl="3" w:tplc="0419000F" w:tentative="1">
+      <w:start w:val="1"/>
+      <w:numFmt w:val="decimal"/>
+      <w:lvlText w:val="%4."/>
+      <w:lvlJc w:val="left"/>
+      <w:pPr>
+        <w:ind w:left="2880" w:hanging="360"/>
+      </w:pPr>
+    </w:lvl>
+    <w:lvl w:ilvl="4" w:tplc="04190019" w:tentative="1">
+      <w:start w:val="1"/>
+      <w:numFmt w:val="lowerLetter"/>
+      <w:lvlText w:val="%5."/>
+      <w:lvlJc w:val="left"/>
+      <w:pPr>
+        <w:ind w:left="3600" w:hanging="360"/>
+      </w:pPr>
+    </w:lvl>
+    <w:lvl w:ilvl="5" w:tplc="0419001B" w:tentative="1">
+      <w:start w:val="1"/>
+      <w:numFmt w:val="lowerRoman"/>
+      <w:lvlText w:val="%6."/>
+      <w:lvlJc w:val="right"/>
+      <w:pPr>
+        <w:ind w:left="4320" w:hanging="180"/>
+      </w:pPr>
+    </w:lvl>
+    <w:lvl w:ilvl="6" w:tplc="0419000F" w:tentative="1">
+      <w:start w:val="1"/>
+      <w:numFmt w:val="decimal"/>
+      <w:lvlText w:val="%7."/>
+      <w:lvlJc w:val="left"/>
+      <w:pPr>
+        <w:ind w:left="5040" w:hanging="360"/>
+      </w:pPr>
+    </w:lvl>
+    <w:lvl w:ilvl="7" w:tplc="04190019" w:tentative="1">
+      <w:start w:val="1"/>
+      <w:numFmt w:val="lowerLetter"/>
+      <w:lvlText w:val="%8."/>
+      <w:lvlJc w:val="left"/>
+      <w:pPr>
+        <w:ind w:left="5760" w:hanging="360"/>
+      </w:pPr>
+    </w:lvl>
+    <w:lvl w:ilvl="8" w:tplc="0419001B" w:tentative="1">
+      <w:start w:val="1"/>
+      <w:numFmt w:val="lowerRoman"/>
+      <w:lvlText w:val="%9."/>
+      <w:lvlJc w:val="right"/>
+      <w:pPr>
+        <w:ind w:left="6480" w:hanging="180"/>
+      </w:pPr>
+    </w:lvl>
+  </w:abstractNum>
   <w:num w:numId="1">
     <w:abstractNumId w:val="0"/>
+  </w:num>
+  <w:num w:numId="2">
+    <w:abstractNumId w:val="1"/>
   </w:num>
 </w:numbering>
 </file>

</xml_diff>